<commit_message>
Demo of clip VFX and composition
</commit_message>
<xml_diff>
--- a/Obrada videozapisa.docx
+++ b/Obrada videozapisa.docx
@@ -317,7 +317,7 @@
       </w:pPr>
       <w:r>
         <w:lastRenderedPageBreak/>
-        <w:t>Naslov</w:t>
+        <w:t>Uvod</w:t>
       </w:r>
     </w:p>
     <w:p>
@@ -325,8 +325,16 @@
         <w:pStyle w:val="Tekst"/>
       </w:pPr>
       <w:r>
-        <w:t>Asdfasjdfnalsdfnlkj</w:t>
+        <w:t>Obrada videozapisa</w:t>
       </w:r>
+      <w:r>
+        <w:t>…</w:t>
+      </w:r>
+    </w:p>
+    <w:p>
+      <w:pPr>
+        <w:pStyle w:val="Tekst"/>
+      </w:pPr>
     </w:p>
     <w:p>
       <w:pPr>
@@ -1223,6 +1231,8 @@
     <w:rsidRoot w:val="00811A61"/>
     <w:rsid w:val="00544066"/>
     <w:rsid w:val="00811A61"/>
+    <w:rsid w:val="00F2225F"/>
+    <w:rsid w:val="00F45FCD"/>
   </w:rsids>
   <m:mathPr>
     <m:mathFont m:val="Cambria Math"/>

</xml_diff>